<commit_message>
hinzugefügt: Protokoll GitHub Links; Battle fertig; Kommentare zu wichtigen Funktionen
</commit_message>
<xml_diff>
--- a/Documents/Protokoll.docx
+++ b/Documents/Protokoll.docx
@@ -73,6 +73,7 @@
     <w:p>
       <w:pPr>
         <w:rPr>
+          <w:rStyle w:val="Hyperlink"/>
           <w:lang w:val="de-DE"/>
         </w:rPr>
       </w:pPr>
@@ -88,6 +89,108 @@
     </w:p>
     <w:p>
       <w:pPr>
+        <w:rPr>
+          <w:rStyle w:val="Hyperlink"/>
+          <w:lang w:val="de-DE"/>
+        </w:rPr>
+      </w:pPr>
+    </w:p>
+    <w:p>
+      <w:pPr>
+        <w:rPr>
+          <w:rStyle w:val="Hyperlink"/>
+          <w:color w:val="auto"/>
+          <w:u w:val="none"/>
+          <w:lang w:val="de-DE"/>
+        </w:rPr>
+      </w:pPr>
+      <w:r>
+        <w:rPr>
+          <w:lang w:val="de-DE"/>
+        </w:rPr>
+        <w:t>Da aus unbekannten Gründen kurz nach Start des Projekts das Projekt zwei Mal</w:t>
+      </w:r>
+      <w:r>
+        <w:rPr>
+          <w:lang w:val="de-DE"/>
+        </w:rPr>
+        <w:t xml:space="preserve"> </w:t>
+      </w:r>
+      <w:r>
+        <w:rPr>
+          <w:lang w:val="de-DE"/>
+        </w:rPr>
+        <w:t xml:space="preserve">kaputt ging (komische Bugs, ließ sich nicht mehr starten, …), habe ich das Projekt nach längerem, </w:t>
+      </w:r>
+      <w:proofErr w:type="spellStart"/>
+      <w:r>
+        <w:rPr>
+          <w:lang w:val="de-DE"/>
+        </w:rPr>
+        <w:t>gescheiternen</w:t>
+      </w:r>
+      <w:proofErr w:type="spellEnd"/>
+      <w:r>
+        <w:rPr>
+          <w:lang w:val="de-DE"/>
+        </w:rPr>
+        <w:t xml:space="preserve"> Versuchen zu reparieren neu aufgesetzt.</w:t>
+      </w:r>
+      <w:r>
+        <w:rPr>
+          <w:lang w:val="de-DE"/>
+        </w:rPr>
+        <w:t xml:space="preserve"> Da durch das neu aufsetzen jedoch auch die bisherige Historie verloren ging, hier die Links zu den alten Projekten:</w:t>
+      </w:r>
+      <w:r>
+        <w:rPr>
+          <w:lang w:val="de-DE"/>
+        </w:rPr>
+        <w:br/>
+        <w:t>(Aktuelles Endergebnis des Projekts, siehe obiger Link!)</w:t>
+      </w:r>
+    </w:p>
+    <w:p>
+      <w:pPr>
+        <w:rPr>
+          <w:lang w:val="de-DE"/>
+        </w:rPr>
+      </w:pPr>
+      <w:hyperlink r:id="rId8" w:history="1">
+        <w:r>
+          <w:rPr>
+            <w:rStyle w:val="Hyperlink"/>
+            <w:lang w:val="de-DE"/>
+          </w:rPr>
+          <w:t>https://github.com/FireGhostPhino/MonsterTradingCardsGam</w:t>
+        </w:r>
+        <w:r>
+          <w:rPr>
+            <w:rStyle w:val="Hyperlink"/>
+            <w:lang w:val="de-DE"/>
+          </w:rPr>
+          <w:t>e</w:t>
+        </w:r>
+      </w:hyperlink>
+    </w:p>
+    <w:p>
+      <w:pPr>
+        <w:rPr>
+          <w:lang w:val="de-DE"/>
+        </w:rPr>
+      </w:pPr>
+      <w:hyperlink r:id="rId9" w:history="1">
+        <w:r>
+          <w:rPr>
+            <w:rStyle w:val="Hyperlink"/>
+            <w:lang w:val="de-DE"/>
+          </w:rPr>
+          <w:t>https://github.com/FireGhostPhino/MonsterTradingCardsGame-2</w:t>
+        </w:r>
+      </w:hyperlink>
+    </w:p>
+    <w:p>
+      <w:pPr>
         <w:pStyle w:val="berschrift1"/>
         <w:numPr>
           <w:ilvl w:val="0"/>
@@ -122,12 +225,28 @@
           <w:lang w:val="de-DE"/>
         </w:rPr>
       </w:pPr>
-      <w:r>
-        <w:rPr>
-          <w:lang w:val="de-DE"/>
-        </w:rPr>
-        <w:t>Lessons Learned</w:t>
-      </w:r>
+      <w:proofErr w:type="spellStart"/>
+      <w:r>
+        <w:rPr>
+          <w:lang w:val="de-DE"/>
+        </w:rPr>
+        <w:t>Lessons</w:t>
+      </w:r>
+      <w:proofErr w:type="spellEnd"/>
+      <w:r>
+        <w:rPr>
+          <w:lang w:val="de-DE"/>
+        </w:rPr>
+        <w:t xml:space="preserve"> </w:t>
+      </w:r>
+      <w:proofErr w:type="spellStart"/>
+      <w:r>
+        <w:rPr>
+          <w:lang w:val="de-DE"/>
+        </w:rPr>
+        <w:t>Learned</w:t>
+      </w:r>
+      <w:proofErr w:type="spellEnd"/>
     </w:p>
     <w:p>
       <w:pPr>
@@ -167,7 +286,21 @@
         <w:rPr>
           <w:lang w:val="de-DE"/>
         </w:rPr>
-        <w:t xml:space="preserve">Mit Visual Studio 2022 habe ich schon gearbeitet (Beispielsweise </w:t>
+        <w:t>Mit Visual Studio 2022 habe ich schon gearbeitet (</w:t>
+      </w:r>
+      <w:proofErr w:type="gramStart"/>
+      <w:r>
+        <w:rPr>
+          <w:lang w:val="de-DE"/>
+        </w:rPr>
+        <w:t>Beispielsweise</w:t>
+      </w:r>
+      <w:proofErr w:type="gramEnd"/>
+      <w:r>
+        <w:rPr>
+          <w:lang w:val="de-DE"/>
+        </w:rPr>
+        <w:t xml:space="preserve"> </w:t>
       </w:r>
       <w:r>
         <w:rPr>
@@ -221,8 +354,16 @@
         <w:rPr>
           <w:lang w:val="de-DE"/>
         </w:rPr>
-        <w:t xml:space="preserve"> bestimmte Versionen zurück zu gehen</w:t>
-      </w:r>
+        <w:t xml:space="preserve"> bestimmte Versionen </w:t>
+      </w:r>
+      <w:proofErr w:type="gramStart"/>
+      <w:r>
+        <w:rPr>
+          <w:lang w:val="de-DE"/>
+        </w:rPr>
+        <w:t>zurück zu gehen</w:t>
+      </w:r>
+      <w:proofErr w:type="gramEnd"/>
       <w:r>
         <w:rPr>
           <w:lang w:val="de-DE"/>
@@ -316,7 +457,14 @@
         <w:rPr>
           <w:lang w:val="de-DE"/>
         </w:rPr>
-        <w:t>man verschiedene Funktionen oder Teile des Codes in verschiedene Klassen einteilen kann und sollte. Damit wird die Übersichtlichkeit gefördert und somit können andere Personen den Code leichter verstehen, sowie erleichtert es die Fehlersuche nach Bugs oder anderem unerwünschtem Verhalten.</w:t>
+        <w:t xml:space="preserve">man verschiedene Funktionen oder Teile des Codes in verschiedene Klassen einteilen </w:t>
+      </w:r>
+      <w:r>
+        <w:rPr>
+          <w:lang w:val="de-DE"/>
+        </w:rPr>
+        <w:lastRenderedPageBreak/>
+        <w:t>kann und sollte. Damit wird die Übersichtlichkeit gefördert und somit können andere Personen den Code leichter verstehen, sowie erleichtert es die Fehlersuche nach Bugs oder anderem unerwünschtem Verhalten.</w:t>
       </w:r>
     </w:p>
     <w:p>
@@ -431,14 +579,55 @@
         <w:rPr>
           <w:lang w:val="de-DE"/>
         </w:rPr>
-        <w:lastRenderedPageBreak/>
-        <w:t>Es gibt in C# den Datentyp „Bool“, welcher TRUE oder FALSE sein kann, welchen es nicht immer in anderen Programmiersprachen auch gibt.</w:t>
-      </w:r>
-      <w:r>
-        <w:rPr>
-          <w:lang w:val="de-DE"/>
-        </w:rPr>
-        <w:t xml:space="preserve"> Somit muss dieser Typ gegebenenfalls mittels „Integer“ simuliert werden. In C# gibt es „Bool“ jedoch voll integriert, sodass dieser auch einfach in Vergleichen (wie in „if“ Statements) verwendet werden kann.</w:t>
+        <w:t>Es gibt in C# den Datentyp „</w:t>
+      </w:r>
+      <w:proofErr w:type="spellStart"/>
+      <w:r>
+        <w:rPr>
+          <w:lang w:val="de-DE"/>
+        </w:rPr>
+        <w:t>Bool</w:t>
+      </w:r>
+      <w:proofErr w:type="spellEnd"/>
+      <w:r>
+        <w:rPr>
+          <w:lang w:val="de-DE"/>
+        </w:rPr>
+        <w:t>“, welcher TRUE oder FALSE sein kann, welchen es nicht immer in anderen Programmiersprachen auch gibt.</w:t>
+      </w:r>
+      <w:r>
+        <w:rPr>
+          <w:lang w:val="de-DE"/>
+        </w:rPr>
+        <w:t xml:space="preserve"> Somit muss dieser Typ gegebenenfalls mittels „Integer“ simuliert werden. In C# gibt es „</w:t>
+      </w:r>
+      <w:proofErr w:type="spellStart"/>
+      <w:r>
+        <w:rPr>
+          <w:lang w:val="de-DE"/>
+        </w:rPr>
+        <w:t>Bool</w:t>
+      </w:r>
+      <w:proofErr w:type="spellEnd"/>
+      <w:r>
+        <w:rPr>
+          <w:lang w:val="de-DE"/>
+        </w:rPr>
+        <w:t>“ jedoch voll integriert, sodass dieser auch einfach in Vergleichen (wie in „</w:t>
+      </w:r>
+      <w:proofErr w:type="spellStart"/>
+      <w:r>
+        <w:rPr>
+          <w:lang w:val="de-DE"/>
+        </w:rPr>
+        <w:t>if</w:t>
+      </w:r>
+      <w:proofErr w:type="spellEnd"/>
+      <w:r>
+        <w:rPr>
+          <w:lang w:val="de-DE"/>
+        </w:rPr>
+        <w:t>“ Statements) verwendet werden kann.</w:t>
       </w:r>
     </w:p>
     <w:p>
@@ -481,7 +670,21 @@
         <w:rPr>
           <w:lang w:val="de-DE"/>
         </w:rPr>
-        <w:t>Unit Testing Entscheidungen</w:t>
+        <w:t xml:space="preserve">Unit </w:t>
+      </w:r>
+      <w:proofErr w:type="spellStart"/>
+      <w:r>
+        <w:rPr>
+          <w:lang w:val="de-DE"/>
+        </w:rPr>
+        <w:t>Testing</w:t>
+      </w:r>
+      <w:proofErr w:type="spellEnd"/>
+      <w:r>
+        <w:rPr>
+          <w:lang w:val="de-DE"/>
+        </w:rPr>
+        <w:t xml:space="preserve"> Entscheidungen</w:t>
       </w:r>
     </w:p>
     <w:p>
@@ -519,7 +722,21 @@
         <w:rPr>
           <w:lang w:val="de-DE"/>
         </w:rPr>
-        <w:t>Als unique Feature wurde ein Chatroom gewählt.</w:t>
+        <w:t xml:space="preserve">Als </w:t>
+      </w:r>
+      <w:proofErr w:type="spellStart"/>
+      <w:r>
+        <w:rPr>
+          <w:lang w:val="de-DE"/>
+        </w:rPr>
+        <w:t>unique</w:t>
+      </w:r>
+      <w:proofErr w:type="spellEnd"/>
+      <w:r>
+        <w:rPr>
+          <w:lang w:val="de-DE"/>
+        </w:rPr>
+        <w:t xml:space="preserve"> Feature wurde ein Chatroom gewählt.</w:t>
       </w:r>
     </w:p>
     <w:p>
@@ -538,8 +755,16 @@
         <w:rPr>
           <w:lang w:val="de-DE"/>
         </w:rPr>
-        <w:t>localhost:10001/chatroom</w:t>
-      </w:r>
+        <w:t>localhost:10001/</w:t>
+      </w:r>
+      <w:proofErr w:type="spellStart"/>
+      <w:r>
+        <w:rPr>
+          <w:lang w:val="de-DE"/>
+        </w:rPr>
+        <w:t>chatroom</w:t>
+      </w:r>
+      <w:proofErr w:type="spellEnd"/>
       <w:r>
         <w:rPr>
           <w:lang w:val="de-DE"/>
@@ -624,7 +849,37 @@
         <w:rPr>
           <w:lang w:val="de-DE"/>
         </w:rPr>
-        <w:t>Der Zeitpunkt (Datum, Uhrzeit (dd.mm.yyyy hh:mm:ss)), zu welchem die Nachricht vom Server empfangen wurde</w:t>
+        <w:t>Der Zeitpunkt (Datum, Uhrzeit (</w:t>
+      </w:r>
+      <w:proofErr w:type="spellStart"/>
+      <w:proofErr w:type="gramStart"/>
+      <w:r>
+        <w:rPr>
+          <w:lang w:val="de-DE"/>
+        </w:rPr>
+        <w:t>dd.mm.yyyy</w:t>
+      </w:r>
+      <w:proofErr w:type="spellEnd"/>
+      <w:proofErr w:type="gramEnd"/>
+      <w:r>
+        <w:rPr>
+          <w:lang w:val="de-DE"/>
+        </w:rPr>
+        <w:t xml:space="preserve"> </w:t>
+      </w:r>
+      <w:proofErr w:type="spellStart"/>
+      <w:r>
+        <w:rPr>
+          <w:lang w:val="de-DE"/>
+        </w:rPr>
+        <w:t>hh:mm:ss</w:t>
+      </w:r>
+      <w:proofErr w:type="spellEnd"/>
+      <w:r>
+        <w:rPr>
+          <w:lang w:val="de-DE"/>
+        </w:rPr>
+        <w:t>)), zu welchem die Nachricht vom Server empfangen wurde</w:t>
       </w:r>
     </w:p>
     <w:p>
@@ -701,19 +956,36 @@
         <w:rPr>
           <w:lang w:val="de-DE"/>
         </w:rPr>
+        <w:lastRenderedPageBreak/>
         <w:t>{"Username":"</w:t>
       </w:r>
+      <w:proofErr w:type="spellStart"/>
       <w:r>
         <w:rPr>
           <w:lang w:val="de-DE"/>
         </w:rPr>
         <w:t>beispielusername</w:t>
       </w:r>
-      <w:r>
-        <w:rPr>
-          <w:lang w:val="de-DE"/>
-        </w:rPr>
-        <w:t>", "MessageText":"</w:t>
+      <w:proofErr w:type="spellEnd"/>
+      <w:r>
+        <w:rPr>
+          <w:lang w:val="de-DE"/>
+        </w:rPr>
+        <w:t>", "</w:t>
+      </w:r>
+      <w:proofErr w:type="spellStart"/>
+      <w:r>
+        <w:rPr>
+          <w:lang w:val="de-DE"/>
+        </w:rPr>
+        <w:t>MessageText</w:t>
+      </w:r>
+      <w:proofErr w:type="spellEnd"/>
+      <w:r>
+        <w:rPr>
+          <w:lang w:val="de-DE"/>
+        </w:rPr>
+        <w:t>":"</w:t>
       </w:r>
       <w:r>
         <w:rPr>
@@ -756,23 +1028,67 @@
           <w:lang w:val="de-DE"/>
         </w:rPr>
       </w:pPr>
-      <w:r>
-        <w:rPr>
-          <w:lang w:val="de-DE"/>
-        </w:rPr>
-        <w:t xml:space="preserve">id: </w:t>
-      </w:r>
-      <w:r>
-        <w:rPr>
-          <w:lang w:val="de-DE"/>
-        </w:rPr>
-        <w:t xml:space="preserve">primary key, </w:t>
-      </w:r>
-      <w:r>
-        <w:rPr>
-          <w:lang w:val="de-DE"/>
-        </w:rPr>
-        <w:t>INT, Autoincrement der Datenbank, NOT NULL</w:t>
+      <w:proofErr w:type="spellStart"/>
+      <w:r>
+        <w:rPr>
+          <w:lang w:val="de-DE"/>
+        </w:rPr>
+        <w:t>id</w:t>
+      </w:r>
+      <w:proofErr w:type="spellEnd"/>
+      <w:r>
+        <w:rPr>
+          <w:lang w:val="de-DE"/>
+        </w:rPr>
+        <w:t xml:space="preserve">: </w:t>
+      </w:r>
+      <w:proofErr w:type="spellStart"/>
+      <w:r>
+        <w:rPr>
+          <w:lang w:val="de-DE"/>
+        </w:rPr>
+        <w:t>primary</w:t>
+      </w:r>
+      <w:proofErr w:type="spellEnd"/>
+      <w:r>
+        <w:rPr>
+          <w:lang w:val="de-DE"/>
+        </w:rPr>
+        <w:t xml:space="preserve"> </w:t>
+      </w:r>
+      <w:proofErr w:type="spellStart"/>
+      <w:r>
+        <w:rPr>
+          <w:lang w:val="de-DE"/>
+        </w:rPr>
+        <w:t>key</w:t>
+      </w:r>
+      <w:proofErr w:type="spellEnd"/>
+      <w:r>
+        <w:rPr>
+          <w:lang w:val="de-DE"/>
+        </w:rPr>
+        <w:t xml:space="preserve">, </w:t>
+      </w:r>
+      <w:r>
+        <w:rPr>
+          <w:lang w:val="de-DE"/>
+        </w:rPr>
+        <w:t xml:space="preserve">INT, </w:t>
+      </w:r>
+      <w:proofErr w:type="spellStart"/>
+      <w:r>
+        <w:rPr>
+          <w:lang w:val="de-DE"/>
+        </w:rPr>
+        <w:t>Autoincrement</w:t>
+      </w:r>
+      <w:proofErr w:type="spellEnd"/>
+      <w:r>
+        <w:rPr>
+          <w:lang w:val="de-DE"/>
+        </w:rPr>
+        <w:t xml:space="preserve"> der Datenbank, NOT NULL</w:t>
       </w:r>
     </w:p>
     <w:p>
@@ -787,11 +1103,33 @@
           <w:lang w:val="de-DE"/>
         </w:rPr>
       </w:pPr>
-      <w:r>
-        <w:rPr>
-          <w:lang w:val="de-DE"/>
-        </w:rPr>
-        <w:t>username: VARCHAR(50)</w:t>
+      <w:proofErr w:type="spellStart"/>
+      <w:r>
+        <w:rPr>
+          <w:lang w:val="de-DE"/>
+        </w:rPr>
+        <w:t>username</w:t>
+      </w:r>
+      <w:proofErr w:type="spellEnd"/>
+      <w:r>
+        <w:rPr>
+          <w:lang w:val="de-DE"/>
+        </w:rPr>
+        <w:t xml:space="preserve">: </w:t>
+      </w:r>
+      <w:proofErr w:type="gramStart"/>
+      <w:r>
+        <w:rPr>
+          <w:lang w:val="de-DE"/>
+        </w:rPr>
+        <w:t>VARCHAR(</w:t>
+      </w:r>
+      <w:proofErr w:type="gramEnd"/>
+      <w:r>
+        <w:rPr>
+          <w:lang w:val="de-DE"/>
+        </w:rPr>
+        <w:t>50)</w:t>
       </w:r>
       <w:r>
         <w:rPr>
@@ -818,11 +1156,33 @@
           <w:lang w:val="de-DE"/>
         </w:rPr>
       </w:pPr>
-      <w:r>
-        <w:rPr>
-          <w:lang w:val="de-DE"/>
-        </w:rPr>
-        <w:t>message: VARCHAR(510)</w:t>
+      <w:proofErr w:type="spellStart"/>
+      <w:r>
+        <w:rPr>
+          <w:lang w:val="de-DE"/>
+        </w:rPr>
+        <w:t>message</w:t>
+      </w:r>
+      <w:proofErr w:type="spellEnd"/>
+      <w:r>
+        <w:rPr>
+          <w:lang w:val="de-DE"/>
+        </w:rPr>
+        <w:t xml:space="preserve">: </w:t>
+      </w:r>
+      <w:proofErr w:type="gramStart"/>
+      <w:r>
+        <w:rPr>
+          <w:lang w:val="de-DE"/>
+        </w:rPr>
+        <w:t>VARCHAR(</w:t>
+      </w:r>
+      <w:proofErr w:type="gramEnd"/>
+      <w:r>
+        <w:rPr>
+          <w:lang w:val="de-DE"/>
+        </w:rPr>
+        <w:t>510)</w:t>
       </w:r>
       <w:r>
         <w:rPr>
@@ -849,17 +1209,61 @@
           <w:lang w:val="de-DE"/>
         </w:rPr>
       </w:pPr>
-      <w:r>
-        <w:rPr>
-          <w:lang w:val="de-DE"/>
-        </w:rPr>
-        <w:t xml:space="preserve">messagetime: timestamp </w:t>
-      </w:r>
-      <w:r>
-        <w:rPr>
-          <w:lang w:val="de-DE"/>
-        </w:rPr>
-        <w:t>without time zone, NOT NULL</w:t>
+      <w:proofErr w:type="spellStart"/>
+      <w:r>
+        <w:rPr>
+          <w:lang w:val="de-DE"/>
+        </w:rPr>
+        <w:t>messagetime</w:t>
+      </w:r>
+      <w:proofErr w:type="spellEnd"/>
+      <w:r>
+        <w:rPr>
+          <w:lang w:val="de-DE"/>
+        </w:rPr>
+        <w:t xml:space="preserve">: </w:t>
+      </w:r>
+      <w:proofErr w:type="spellStart"/>
+      <w:r>
+        <w:rPr>
+          <w:lang w:val="de-DE"/>
+        </w:rPr>
+        <w:t>timestamp</w:t>
+      </w:r>
+      <w:proofErr w:type="spellEnd"/>
+      <w:r>
+        <w:rPr>
+          <w:lang w:val="de-DE"/>
+        </w:rPr>
+        <w:t xml:space="preserve"> </w:t>
+      </w:r>
+      <w:proofErr w:type="spellStart"/>
+      <w:r>
+        <w:rPr>
+          <w:lang w:val="de-DE"/>
+        </w:rPr>
+        <w:t>without</w:t>
+      </w:r>
+      <w:proofErr w:type="spellEnd"/>
+      <w:r>
+        <w:rPr>
+          <w:lang w:val="de-DE"/>
+        </w:rPr>
+        <w:t xml:space="preserve"> time </w:t>
+      </w:r>
+      <w:proofErr w:type="spellStart"/>
+      <w:r>
+        <w:rPr>
+          <w:lang w:val="de-DE"/>
+        </w:rPr>
+        <w:t>zone</w:t>
+      </w:r>
+      <w:proofErr w:type="spellEnd"/>
+      <w:r>
+        <w:rPr>
+          <w:lang w:val="de-DE"/>
+        </w:rPr>
+        <w:t>, NOT NULL</w:t>
       </w:r>
     </w:p>
     <w:p>
@@ -881,12 +1285,19 @@
           <w:lang w:val="de-DE"/>
         </w:rPr>
       </w:pPr>
-      <w:r>
-        <w:rPr>
-          <w:lang w:val="de-DE"/>
-        </w:rPr>
-        <w:lastRenderedPageBreak/>
-        <w:t>Tracked Time</w:t>
+      <w:proofErr w:type="spellStart"/>
+      <w:r>
+        <w:rPr>
+          <w:lang w:val="de-DE"/>
+        </w:rPr>
+        <w:t>Tracked</w:t>
+      </w:r>
+      <w:proofErr w:type="spellEnd"/>
+      <w:r>
+        <w:rPr>
+          <w:lang w:val="de-DE"/>
+        </w:rPr>
+        <w:t xml:space="preserve"> Time</w:t>
       </w:r>
     </w:p>
     <w:p>
@@ -897,8 +1308,8 @@
       </w:pPr>
     </w:p>
     <w:sectPr>
-      <w:headerReference w:type="default" r:id="rId8"/>
-      <w:footerReference w:type="default" r:id="rId9"/>
+      <w:headerReference w:type="default" r:id="rId10"/>
+      <w:footerReference w:type="default" r:id="rId11"/>
       <w:pgSz w:w="11906" w:h="16838"/>
       <w:pgMar w:top="993" w:right="1417" w:bottom="1134" w:left="1417" w:header="708" w:footer="708" w:gutter="0"/>
       <w:cols w:space="708"/>

</xml_diff>